<commit_message>
base tratada e ementa atualizada
</commit_message>
<xml_diff>
--- a/documentos/programa-ELT com R.docx
+++ b/documentos/programa-ELT com R.docx
@@ -393,7 +393,6 @@
               <w:widowControl w:val="0"/>
               <w:rPr>
                 <w:rFonts w:ascii="Times New Roman" w:eastAsia="Calibri" w:hAnsi="Times New Roman" w:cs="Times New Roman"/>
-                <w:strike/>
                 <w:kern w:val="0"/>
                 <w:sz w:val="25"/>
                 <w:szCs w:val="25"/>
@@ -403,7 +402,6 @@
             <w:r>
               <w:rPr>
                 <w:rFonts w:ascii="Times New Roman" w:eastAsia="Calibri" w:hAnsi="Times New Roman" w:cs="Times New Roman"/>
-                <w:strike/>
                 <w:kern w:val="0"/>
                 <w:sz w:val="25"/>
                 <w:szCs w:val="25"/>
@@ -426,34 +424,12 @@
             <w:r>
               <w:rPr>
                 <w:rFonts w:ascii="Times New Roman" w:eastAsia="Calibri" w:hAnsi="Times New Roman" w:cs="Times New Roman"/>
-                <w:strike/>
-                <w:kern w:val="0"/>
-                <w:sz w:val="25"/>
-                <w:szCs w:val="25"/>
-                <w:lang w:eastAsia="en-US" w:bidi="ar-SA"/>
-              </w:rPr>
-              <w:t xml:space="preserve">Introdução ao R: o que é? Como baixar e configurar. </w:t>
-            </w:r>
-            <w:r>
-              <w:rPr>
-                <w:rFonts w:ascii="Times New Roman" w:eastAsia="Calibri" w:hAnsi="Times New Roman" w:cs="Times New Roman"/>
-                <w:kern w:val="0"/>
-                <w:sz w:val="25"/>
-                <w:szCs w:val="25"/>
-                <w:lang w:eastAsia="en-US" w:bidi="ar-SA"/>
-              </w:rPr>
-              <w:t xml:space="preserve">Objetos. </w:t>
-            </w:r>
-            <w:r>
-              <w:rPr>
-                <w:rFonts w:ascii="Times New Roman" w:eastAsia="Calibri" w:hAnsi="Times New Roman" w:cs="Times New Roman"/>
-                <w:strike/>
-                <w:kern w:val="0"/>
-                <w:sz w:val="25"/>
-                <w:szCs w:val="25"/>
-                <w:lang w:eastAsia="en-US" w:bidi="ar-SA"/>
-              </w:rPr>
-              <w:t>Pacotes.</w:t>
+                <w:kern w:val="0"/>
+                <w:sz w:val="25"/>
+                <w:szCs w:val="25"/>
+                <w:lang w:eastAsia="en-US" w:bidi="ar-SA"/>
+              </w:rPr>
+              <w:t>Introdução ao R: o que é? Como baixar e configurar. Objetos. Pacotes.</w:t>
             </w:r>
           </w:p>
           <w:p>
@@ -470,7 +446,6 @@
             <w:r>
               <w:rPr>
                 <w:rFonts w:ascii="Times New Roman" w:eastAsia="Calibri" w:hAnsi="Times New Roman" w:cs="Times New Roman"/>
-                <w:strike/>
                 <w:kern w:val="0"/>
                 <w:sz w:val="25"/>
                 <w:szCs w:val="25"/>
@@ -482,7 +457,6 @@
             <w:r>
               <w:rPr>
                 <w:rFonts w:ascii="Times New Roman" w:eastAsia="Calibri" w:hAnsi="Times New Roman" w:cs="Times New Roman"/>
-                <w:strike/>
                 <w:kern w:val="0"/>
                 <w:sz w:val="25"/>
                 <w:szCs w:val="25"/>
@@ -499,28 +473,7 @@
                 <w:szCs w:val="25"/>
                 <w:lang w:eastAsia="en-US" w:bidi="ar-SA"/>
               </w:rPr>
-              <w:t xml:space="preserve">: </w:t>
-            </w:r>
-            <w:r>
-              <w:rPr>
-                <w:rFonts w:ascii="Times New Roman" w:eastAsia="Calibri" w:hAnsi="Times New Roman" w:cs="Times New Roman"/>
-                <w:strike/>
-                <w:kern w:val="0"/>
-                <w:sz w:val="25"/>
-                <w:szCs w:val="25"/>
-                <w:lang w:eastAsia="en-US" w:bidi="ar-SA"/>
-              </w:rPr>
-              <w:t>funcionalidades, customização</w:t>
-            </w:r>
-            <w:r>
-              <w:rPr>
-                <w:rFonts w:ascii="Times New Roman" w:eastAsia="Calibri" w:hAnsi="Times New Roman" w:cs="Times New Roman"/>
-                <w:kern w:val="0"/>
-                <w:sz w:val="25"/>
-                <w:szCs w:val="25"/>
-                <w:lang w:eastAsia="en-US" w:bidi="ar-SA"/>
-              </w:rPr>
-              <w:t xml:space="preserve">, projetos e integração com </w:t>
+              <w:t xml:space="preserve">: funcionalidades, customização, projetos e integração com </w:t>
             </w:r>
             <w:proofErr w:type="spellStart"/>
             <w:r>
@@ -565,7 +518,7 @@
                 <w:szCs w:val="25"/>
                 <w:lang w:eastAsia="en-US" w:bidi="ar-SA"/>
               </w:rPr>
-              <w:t>29/03</w:t>
+              <w:t>05/04</w:t>
             </w:r>
           </w:p>
         </w:tc>
@@ -723,7 +676,7 @@
                 <w:szCs w:val="25"/>
                 <w:lang w:eastAsia="en-US" w:bidi="ar-SA"/>
               </w:rPr>
-              <w:t>05/04</w:t>
+              <w:t>12/04</w:t>
             </w:r>
           </w:p>
         </w:tc>
@@ -827,7 +780,7 @@
                 <w:szCs w:val="25"/>
                 <w:lang w:eastAsia="en-US" w:bidi="ar-SA"/>
               </w:rPr>
-              <w:t>12/04</w:t>
+              <w:t>19/04</w:t>
             </w:r>
           </w:p>
         </w:tc>
@@ -975,7 +928,7 @@
                 <w:szCs w:val="25"/>
                 <w:lang w:eastAsia="en-US" w:bidi="ar-SA"/>
               </w:rPr>
-              <w:t>19/04</w:t>
+              <w:t>26/04</w:t>
             </w:r>
           </w:p>
         </w:tc>
@@ -1177,7 +1130,7 @@
                 <w:szCs w:val="25"/>
                 <w:lang w:eastAsia="en-US" w:bidi="ar-SA"/>
               </w:rPr>
-              <w:t>26/04</w:t>
+              <w:t>03/05</w:t>
             </w:r>
           </w:p>
         </w:tc>
@@ -1359,7 +1312,7 @@
                 <w:szCs w:val="25"/>
                 <w:lang w:eastAsia="en-US" w:bidi="ar-SA"/>
               </w:rPr>
-              <w:t>03/05</w:t>
+              <w:t>10/05</w:t>
             </w:r>
           </w:p>
         </w:tc>
@@ -1463,7 +1416,7 @@
                 <w:szCs w:val="25"/>
                 <w:lang w:eastAsia="en-US" w:bidi="ar-SA"/>
               </w:rPr>
-              <w:t>10/05</w:t>
+              <w:t>17/05</w:t>
             </w:r>
           </w:p>
         </w:tc>
@@ -1556,27 +1509,7 @@
                 <w:szCs w:val="25"/>
                 <w:lang w:eastAsia="en-US" w:bidi="ar-SA"/>
               </w:rPr>
-              <w:t xml:space="preserve"> </w:t>
-            </w:r>
-            <w:r>
-              <w:rPr>
-                <w:rFonts w:ascii="Times New Roman" w:eastAsia="Calibri" w:hAnsi="Times New Roman" w:cs="Times New Roman"/>
-                <w:kern w:val="0"/>
-                <w:sz w:val="25"/>
-                <w:szCs w:val="25"/>
-                <w:lang w:eastAsia="en-US" w:bidi="ar-SA"/>
-              </w:rPr>
-              <w:t xml:space="preserve">(Transformação) e </w:t>
-            </w:r>
-            <w:r>
-              <w:rPr>
-                <w:rFonts w:ascii="Times New Roman" w:eastAsia="Calibri" w:hAnsi="Times New Roman" w:cs="Times New Roman"/>
-                <w:kern w:val="0"/>
-                <w:sz w:val="25"/>
-                <w:szCs w:val="25"/>
-                <w:lang w:eastAsia="en-US" w:bidi="ar-SA"/>
-              </w:rPr>
-              <w:t xml:space="preserve">Data </w:t>
+              <w:t xml:space="preserve"> (Transformação) e Data </w:t>
             </w:r>
             <w:proofErr w:type="spellStart"/>
             <w:r>
@@ -1665,7 +1598,7 @@
                 <w:szCs w:val="25"/>
                 <w:lang w:eastAsia="en-US" w:bidi="ar-SA"/>
               </w:rPr>
-              <w:t>17/05</w:t>
+              <w:t>24/05</w:t>
             </w:r>
           </w:p>
         </w:tc>
@@ -1769,7 +1702,7 @@
                 <w:szCs w:val="25"/>
                 <w:lang w:eastAsia="en-US" w:bidi="ar-SA"/>
               </w:rPr>
-              <w:t>24/05</w:t>
+              <w:t>31/05</w:t>
             </w:r>
           </w:p>
         </w:tc>
@@ -1873,7 +1806,7 @@
                 <w:szCs w:val="25"/>
                 <w:lang w:eastAsia="en-US" w:bidi="ar-SA"/>
               </w:rPr>
-              <w:t>31/05</w:t>
+              <w:t>07/06</w:t>
             </w:r>
           </w:p>
         </w:tc>
@@ -1977,7 +1910,7 @@
                 <w:szCs w:val="25"/>
                 <w:lang w:eastAsia="en-US" w:bidi="ar-SA"/>
               </w:rPr>
-              <w:t>07/06</w:t>
+              <w:t>14/06</w:t>
             </w:r>
           </w:p>
         </w:tc>
@@ -2081,7 +2014,7 @@
                 <w:szCs w:val="25"/>
                 <w:lang w:eastAsia="en-US" w:bidi="ar-SA"/>
               </w:rPr>
-              <w:t>14/06</w:t>
+              <w:t>21/06</w:t>
             </w:r>
           </w:p>
         </w:tc>
@@ -2185,7 +2118,7 @@
                 <w:szCs w:val="25"/>
                 <w:lang w:eastAsia="en-US" w:bidi="ar-SA"/>
               </w:rPr>
-              <w:t>21/06</w:t>
+              <w:t>28/06</w:t>
             </w:r>
           </w:p>
         </w:tc>
@@ -2289,7 +2222,7 @@
                 <w:szCs w:val="25"/>
                 <w:lang w:eastAsia="en-US" w:bidi="ar-SA"/>
               </w:rPr>
-              <w:t>28/06</w:t>
+              <w:t>05/07</w:t>
             </w:r>
           </w:p>
         </w:tc>
@@ -2393,7 +2326,7 @@
                 <w:szCs w:val="25"/>
                 <w:lang w:eastAsia="en-US" w:bidi="ar-SA"/>
               </w:rPr>
-              <w:t>05/07</w:t>
+              <w:t>12/07</w:t>
             </w:r>
           </w:p>
         </w:tc>
@@ -2497,7 +2430,27 @@
                 <w:szCs w:val="25"/>
                 <w:lang w:eastAsia="en-US" w:bidi="ar-SA"/>
               </w:rPr>
-              <w:t>12/07</w:t>
+              <w:t>1</w:t>
+            </w:r>
+            <w:r>
+              <w:rPr>
+                <w:rFonts w:ascii="Times New Roman" w:eastAsia="Calibri" w:hAnsi="Times New Roman" w:cs="Times New Roman"/>
+                <w:kern w:val="0"/>
+                <w:sz w:val="25"/>
+                <w:szCs w:val="25"/>
+                <w:lang w:eastAsia="en-US" w:bidi="ar-SA"/>
+              </w:rPr>
+              <w:t>9</w:t>
+            </w:r>
+            <w:r>
+              <w:rPr>
+                <w:rFonts w:ascii="Times New Roman" w:eastAsia="Calibri" w:hAnsi="Times New Roman" w:cs="Times New Roman"/>
+                <w:kern w:val="0"/>
+                <w:sz w:val="25"/>
+                <w:szCs w:val="25"/>
+                <w:lang w:eastAsia="en-US" w:bidi="ar-SA"/>
+              </w:rPr>
+              <w:t>/07</w:t>
             </w:r>
           </w:p>
         </w:tc>

</xml_diff>